<commit_message>
Se terminaron los diálogos del juego
</commit_message>
<xml_diff>
--- a/Textos/Dialogos del juego.docx
+++ b/Textos/Dialogos del juego.docx
@@ -359,7 +359,27 @@
           <w:sz w:val="22"/>
           <w:szCs w:val="22"/>
         </w:rPr>
-        <w:t>-Mensaje dañado…..</w:t>
+        <w:t xml:space="preserve">-Mensaje </w:t>
+      </w:r>
+      <w:proofErr w:type="gramStart"/>
+      <w:r>
+        <w:rPr>
+          <w:rFonts w:ascii="Arial" w:hAnsi="Arial" w:cs="Arial"/>
+          <w:color w:val="000000"/>
+          <w:sz w:val="22"/>
+          <w:szCs w:val="22"/>
+        </w:rPr>
+        <w:t>dañado….</w:t>
+      </w:r>
+      <w:proofErr w:type="gramEnd"/>
+      <w:r>
+        <w:rPr>
+          <w:rFonts w:ascii="Arial" w:hAnsi="Arial" w:cs="Arial"/>
+          <w:color w:val="000000"/>
+          <w:sz w:val="22"/>
+          <w:szCs w:val="22"/>
+        </w:rPr>
+        <w:t>.</w:t>
       </w:r>
     </w:p>
     <w:p/>
@@ -714,43 +734,34 @@
         </w:numPr>
       </w:pPr>
       <w:r>
-        <w:t>Se acerca a la nave de la tripulación</w:t>
-      </w:r>
-    </w:p>
-    <w:p>
-      <w:pPr>
-        <w:pStyle w:val="Prrafodelista"/>
-        <w:numPr>
-          <w:ilvl w:val="1"/>
-          <w:numId w:val="1"/>
-        </w:numPr>
-      </w:pPr>
-      <w:r>
-        <w:t xml:space="preserve">Esta es su nave, </w:t>
-      </w:r>
-      <w:r>
-        <w:t>ojalá</w:t>
-      </w:r>
-      <w:r>
-        <w:t xml:space="preserve"> ellos se encuentren bien</w:t>
-      </w:r>
-    </w:p>
-    <w:p>
-      <w:pPr>
-        <w:pStyle w:val="Prrafodelista"/>
-        <w:numPr>
-          <w:ilvl w:val="1"/>
-          <w:numId w:val="1"/>
-        </w:numPr>
-      </w:pPr>
-      <w:r>
-        <w:t xml:space="preserve">Modelo 5 de New </w:t>
-      </w:r>
-      <w:r>
-        <w:t>Horizonte</w:t>
-      </w:r>
-      <w:r>
-        <w:t>, algo lentas, pero perfectas para misiones cercanas con varios tripulantes.</w:t>
+        <w:t xml:space="preserve">Se acerca a la </w:t>
+      </w:r>
+      <w:r>
+        <w:t>zona donde debería estar la nave de la tripulación</w:t>
+      </w:r>
+    </w:p>
+    <w:p>
+      <w:pPr>
+        <w:pStyle w:val="Prrafodelista"/>
+        <w:numPr>
+          <w:ilvl w:val="1"/>
+          <w:numId w:val="1"/>
+        </w:numPr>
+      </w:pPr>
+      <w:r>
+        <w:t>No esta su nave, ¿se habrán ido ya de la luna?</w:t>
+      </w:r>
+    </w:p>
+    <w:p>
+      <w:pPr>
+        <w:pStyle w:val="Prrafodelista"/>
+        <w:numPr>
+          <w:ilvl w:val="1"/>
+          <w:numId w:val="1"/>
+        </w:numPr>
+      </w:pPr>
+      <w:r>
+        <w:t>¿Dónde estará su nave?</w:t>
       </w:r>
     </w:p>
     <w:p/>
@@ -799,19 +810,19 @@
     <w:p/>
     <w:p>
       <w:r>
+        <w:t>Laboratorio</w:t>
+      </w:r>
+    </w:p>
+    <w:p>
+      <w:pPr>
+        <w:pStyle w:val="Prrafodelista"/>
+        <w:numPr>
+          <w:ilvl w:val="0"/>
+          <w:numId w:val="1"/>
+        </w:numPr>
+      </w:pPr>
+      <w:r>
         <w:lastRenderedPageBreak/>
-        <w:t>Laboratorio</w:t>
-      </w:r>
-    </w:p>
-    <w:p>
-      <w:pPr>
-        <w:pStyle w:val="Prrafodelista"/>
-        <w:numPr>
-          <w:ilvl w:val="0"/>
-          <w:numId w:val="1"/>
-        </w:numPr>
-      </w:pPr>
-      <w:r>
         <w:t xml:space="preserve">Regresa a la puerta del hangar: </w:t>
       </w:r>
     </w:p>
@@ -1241,31 +1252,31 @@
         </w:numPr>
       </w:pPr>
       <w:r>
+        <w:t>Interactúa con las letras</w:t>
+      </w:r>
+    </w:p>
+    <w:p>
+      <w:pPr>
+        <w:pStyle w:val="Prrafodelista"/>
+        <w:numPr>
+          <w:ilvl w:val="2"/>
+          <w:numId w:val="1"/>
+        </w:numPr>
+      </w:pPr>
+      <w:r>
+        <w:t>Son números</w:t>
+      </w:r>
+    </w:p>
+    <w:p>
+      <w:pPr>
+        <w:pStyle w:val="Prrafodelista"/>
+        <w:numPr>
+          <w:ilvl w:val="2"/>
+          <w:numId w:val="1"/>
+        </w:numPr>
+      </w:pPr>
+      <w:r>
         <w:lastRenderedPageBreak/>
-        <w:t>Interactúa con las letras</w:t>
-      </w:r>
-    </w:p>
-    <w:p>
-      <w:pPr>
-        <w:pStyle w:val="Prrafodelista"/>
-        <w:numPr>
-          <w:ilvl w:val="2"/>
-          <w:numId w:val="1"/>
-        </w:numPr>
-      </w:pPr>
-      <w:r>
-        <w:t>Son números</w:t>
-      </w:r>
-    </w:p>
-    <w:p>
-      <w:pPr>
-        <w:pStyle w:val="Prrafodelista"/>
-        <w:numPr>
-          <w:ilvl w:val="2"/>
-          <w:numId w:val="1"/>
-        </w:numPr>
-      </w:pPr>
-      <w:r>
         <w:t>Es una especie de código</w:t>
       </w:r>
     </w:p>
@@ -1440,7 +1451,15 @@
         </w:numPr>
       </w:pPr>
       <w:r>
-        <w:t>¡V.A15!</w:t>
+        <w:t>¡</w:t>
+      </w:r>
+      <w:proofErr w:type="gramStart"/>
+      <w:r>
+        <w:t>V.A</w:t>
+      </w:r>
+      <w:proofErr w:type="gramEnd"/>
+      <w:r>
+        <w:t>15!</w:t>
       </w:r>
       <w:r>
         <w:t xml:space="preserve"> ¡estas vivo! Bueno… </w:t>
@@ -1484,7 +1503,15 @@
         <w:ind w:left="1440"/>
       </w:pPr>
       <w:r>
-        <w:t>VA15: Un mensaje en cola.. señal débil…</w:t>
+        <w:t xml:space="preserve">VA15: Un mensaje en </w:t>
+      </w:r>
+      <w:proofErr w:type="gramStart"/>
+      <w:r>
+        <w:t>cola..</w:t>
+      </w:r>
+      <w:proofErr w:type="gramEnd"/>
+      <w:r>
+        <w:t xml:space="preserve"> señal débil…</w:t>
       </w:r>
     </w:p>
     <w:p>
@@ -1505,10 +1532,7 @@
         <w:ind w:left="1440"/>
       </w:pPr>
       <w:r>
-        <w:t xml:space="preserve">VA15: </w:t>
-      </w:r>
-      <w:r>
-        <w:t>Conexión cortada. Funciones desactivadas, solo audio…</w:t>
+        <w:t>VA15: Conexión cortada. Funciones desactivadas, solo audio…</w:t>
       </w:r>
     </w:p>
     <w:p>
@@ -1571,6 +1595,121 @@
         </w:numPr>
       </w:pPr>
       <w:r>
+        <w:t>Interactúa con los láseres</w:t>
+      </w:r>
+    </w:p>
+    <w:p>
+      <w:pPr>
+        <w:pStyle w:val="Prrafodelista"/>
+        <w:numPr>
+          <w:ilvl w:val="1"/>
+          <w:numId w:val="1"/>
+        </w:numPr>
+      </w:pPr>
+      <w:proofErr w:type="spellStart"/>
+      <w:r>
+        <w:t>Mmm</w:t>
+      </w:r>
+      <w:proofErr w:type="spellEnd"/>
+      <w:r>
+        <w:t xml:space="preserve"> parece en buen estado, solo hay que alinearlo</w:t>
+      </w:r>
+    </w:p>
+    <w:p>
+      <w:pPr>
+        <w:pStyle w:val="Prrafodelista"/>
+        <w:numPr>
+          <w:ilvl w:val="1"/>
+          <w:numId w:val="1"/>
+        </w:numPr>
+      </w:pPr>
+      <w:r>
+        <w:t xml:space="preserve">Vaya el control de este laser </w:t>
+      </w:r>
+      <w:proofErr w:type="spellStart"/>
+      <w:r>
+        <w:t>esta</w:t>
+      </w:r>
+      <w:proofErr w:type="spellEnd"/>
+      <w:r>
+        <w:t xml:space="preserve"> roto, pero funciona lo suficiente</w:t>
+      </w:r>
+    </w:p>
+    <w:p>
+      <w:pPr>
+        <w:pStyle w:val="Prrafodelista"/>
+        <w:numPr>
+          <w:ilvl w:val="1"/>
+          <w:numId w:val="1"/>
+        </w:numPr>
+      </w:pPr>
+      <w:r>
+        <w:t xml:space="preserve">Esta cosa esta destrozada, como lograre que rebote el </w:t>
+      </w:r>
+      <w:proofErr w:type="spellStart"/>
+      <w:r>
+        <w:t>laser</w:t>
+      </w:r>
+      <w:proofErr w:type="spellEnd"/>
+      <w:r>
+        <w:t xml:space="preserve"> si no tiene por donde salir… </w:t>
+      </w:r>
+      <w:proofErr w:type="spellStart"/>
+      <w:r>
+        <w:t>mmm</w:t>
+      </w:r>
+      <w:proofErr w:type="spellEnd"/>
+      <w:r>
+        <w:t xml:space="preserve"> rebotar…</w:t>
+      </w:r>
+    </w:p>
+    <w:p/>
+    <w:p>
+      <w:pPr>
+        <w:pStyle w:val="Prrafodelista"/>
+        <w:numPr>
+          <w:ilvl w:val="0"/>
+          <w:numId w:val="1"/>
+        </w:numPr>
+      </w:pPr>
+      <w:r>
+        <w:t>Interactúa con el láser roto</w:t>
+      </w:r>
+    </w:p>
+    <w:p>
+      <w:pPr>
+        <w:pStyle w:val="Prrafodelista"/>
+        <w:numPr>
+          <w:ilvl w:val="1"/>
+          <w:numId w:val="1"/>
+        </w:numPr>
+      </w:pPr>
+      <w:r>
+        <w:t>Puede que este espejo ya no le sirva al láser, pero a mí sí.</w:t>
+      </w:r>
+    </w:p>
+    <w:p>
+      <w:pPr>
+        <w:pStyle w:val="Prrafodelista"/>
+        <w:numPr>
+          <w:ilvl w:val="1"/>
+          <w:numId w:val="1"/>
+        </w:numPr>
+      </w:pPr>
+      <w:r>
+        <w:t>Bien ahora solo falta acomodarlo.</w:t>
+      </w:r>
+    </w:p>
+    <w:p/>
+    <w:p>
+      <w:pPr>
+        <w:pStyle w:val="Prrafodelista"/>
+        <w:numPr>
+          <w:ilvl w:val="0"/>
+          <w:numId w:val="1"/>
+        </w:numPr>
+      </w:pPr>
+      <w:r>
         <w:t>Interactúa con el panel de control</w:t>
       </w:r>
     </w:p>
@@ -1585,11 +1724,9 @@
       <w:r>
         <w:t>Muy bien aquí esta el mensaje ahora ¡</w:t>
       </w:r>
-      <w:proofErr w:type="spellStart"/>
-      <w:r>
-        <w:t>transmitelo</w:t>
-      </w:r>
-      <w:proofErr w:type="spellEnd"/>
+      <w:r>
+        <w:t>transmítelo</w:t>
+      </w:r>
       <w:r>
         <w:t xml:space="preserve"> V.A15!</w:t>
       </w:r>
@@ -1607,6 +1744,7 @@
         <w:ind w:left="720" w:firstLine="696"/>
       </w:pPr>
       <w:r>
+        <w:lastRenderedPageBreak/>
         <w:t>P1: Algo me falta…</w:t>
       </w:r>
     </w:p>
@@ -1727,8 +1865,697 @@
         </w:numPr>
       </w:pPr>
       <w:r>
+        <w:t>VA15: Mensaje recibido</w:t>
+      </w:r>
+    </w:p>
+    <w:p>
+      <w:pPr>
+        <w:pStyle w:val="Prrafodelista"/>
+        <w:ind w:left="2160"/>
+      </w:pPr>
+      <w:r>
+        <w:t>VA15: “Da el mensaje incompleto”</w:t>
+      </w:r>
+    </w:p>
+    <w:p>
+      <w:pPr>
+        <w:pStyle w:val="Prrafodelista"/>
+        <w:ind w:left="2160"/>
+      </w:pPr>
+      <w:r>
+        <w:t>Bueno, al menos es un avance.</w:t>
+      </w:r>
+    </w:p>
+    <w:p>
+      <w:pPr>
+        <w:pStyle w:val="Prrafodelista"/>
+        <w:ind w:left="2160"/>
+      </w:pPr>
+    </w:p>
+    <w:p>
+      <w:pPr>
+        <w:pStyle w:val="Prrafodelista"/>
+        <w:numPr>
+          <w:ilvl w:val="1"/>
+          <w:numId w:val="1"/>
+        </w:numPr>
+      </w:pPr>
+      <w:r>
+        <w:tab/>
+        <w:t>Con tres láseres alineados</w:t>
+      </w:r>
+      <w:r>
+        <w:t xml:space="preserve"> ()</w:t>
+      </w:r>
+    </w:p>
+    <w:p>
+      <w:pPr>
+        <w:pStyle w:val="Prrafodelista"/>
+        <w:numPr>
+          <w:ilvl w:val="2"/>
+          <w:numId w:val="1"/>
+        </w:numPr>
+      </w:pPr>
+      <w:r>
+        <w:t>VA15: Mensaje recibido</w:t>
+      </w:r>
+    </w:p>
+    <w:p>
+      <w:pPr>
+        <w:pStyle w:val="Prrafodelista"/>
+        <w:ind w:left="2160"/>
+      </w:pPr>
+      <w:r>
+        <w:t>Bien….</w:t>
+      </w:r>
+    </w:p>
+    <w:p>
+      <w:pPr>
+        <w:pStyle w:val="Prrafodelista"/>
+        <w:ind w:left="2160"/>
+      </w:pPr>
+      <w:r>
+        <w:rPr>
+          <w:rFonts w:ascii="Arial" w:hAnsi="Arial" w:cs="Arial"/>
+          <w:color w:val="000000"/>
+        </w:rPr>
+        <w:t>“Aquí la estación lunar LOSNA 5 a estación espacial MOON-WHITE, solicitamos una extracción inmediata, repito necesitamos extracción inmediata, La investigación en el proyecto dio un resultado inesperado, hemos descubierto que la luna no es lo que creímos que era, Se trata de un ente consciente, Este ser, tiene el objetivo de mantener a raya a la humanidad, si descubre que somos capaces de salir del sistema atacará a la tierra y erradicara a la humanidad, por suerte, aún tenemos algo de tiempo para evitarlo, La capitana Smith y el comandante Schwarz bajaron a la corteza para colocar un motor de gravedad a suficiente profundidad para matar al ente, pero sin el motor de gravedad, no podremos volver, necesitamos una extracción inmediata”</w:t>
+      </w:r>
+    </w:p>
+    <w:p>
+      <w:pPr>
+        <w:pStyle w:val="Prrafodelista"/>
+        <w:ind w:left="2160"/>
+        <w:rPr>
+          <w:rFonts w:ascii="Arial" w:hAnsi="Arial" w:cs="Arial"/>
+          <w:color w:val="000000"/>
+        </w:rPr>
+      </w:pPr>
+      <w:r>
+        <w:rPr>
+          <w:rFonts w:ascii="Arial" w:hAnsi="Arial" w:cs="Arial"/>
+          <w:color w:val="000000"/>
+        </w:rPr>
+        <w:t>VA15 Mensaje Terminado…</w:t>
+      </w:r>
+    </w:p>
+    <w:p>
+      <w:pPr>
+        <w:pStyle w:val="Prrafodelista"/>
+        <w:ind w:left="2160"/>
+        <w:rPr>
+          <w:rFonts w:ascii="Arial" w:hAnsi="Arial" w:cs="Arial"/>
+          <w:color w:val="000000"/>
+        </w:rPr>
+      </w:pPr>
+      <w:r>
+        <w:rPr>
+          <w:rFonts w:ascii="Arial" w:hAnsi="Arial" w:cs="Arial"/>
+          <w:color w:val="000000"/>
+        </w:rPr>
+        <w:t>P1: ¿? ¿Qué se supone que acabo de escuchar? ¿?</w:t>
+      </w:r>
+    </w:p>
+    <w:p>
+      <w:pPr>
+        <w:pStyle w:val="Prrafodelista"/>
+        <w:ind w:left="2160"/>
+        <w:rPr>
+          <w:rFonts w:ascii="Arial" w:hAnsi="Arial" w:cs="Arial"/>
+          <w:color w:val="000000"/>
+        </w:rPr>
+      </w:pPr>
+    </w:p>
+    <w:p>
+      <w:pPr>
+        <w:rPr>
+          <w:rFonts w:ascii="Arial" w:hAnsi="Arial" w:cs="Arial"/>
+          <w:color w:val="000000"/>
+        </w:rPr>
+      </w:pPr>
+      <w:r>
+        <w:rPr>
+          <w:rFonts w:ascii="Arial" w:hAnsi="Arial" w:cs="Arial"/>
+          <w:color w:val="000000"/>
+        </w:rPr>
+        <w:t>Empieza la escena final</w:t>
+      </w:r>
+    </w:p>
+    <w:p>
+      <w:pPr>
+        <w:pStyle w:val="Prrafodelista"/>
+        <w:numPr>
+          <w:ilvl w:val="0"/>
+          <w:numId w:val="1"/>
+        </w:numPr>
+        <w:rPr>
+          <w:rFonts w:ascii="Arial" w:hAnsi="Arial" w:cs="Arial"/>
+          <w:color w:val="000000"/>
+        </w:rPr>
+      </w:pPr>
+      <w:r>
+        <w:rPr>
+          <w:rFonts w:ascii="Arial" w:hAnsi="Arial" w:cs="Arial"/>
+          <w:color w:val="000000"/>
+        </w:rPr>
+        <w:t>VA15: Llamada entrante encontrada:</w:t>
+      </w:r>
+    </w:p>
+    <w:p>
+      <w:pPr>
+        <w:pStyle w:val="Prrafodelista"/>
+        <w:numPr>
+          <w:ilvl w:val="0"/>
+          <w:numId w:val="1"/>
+        </w:numPr>
+        <w:rPr>
+          <w:rFonts w:ascii="Arial" w:hAnsi="Arial" w:cs="Arial"/>
+          <w:color w:val="000000"/>
+        </w:rPr>
+      </w:pPr>
+      <w:r>
+        <w:rPr>
+          <w:rFonts w:ascii="Arial" w:hAnsi="Arial" w:cs="Arial"/>
+          <w:color w:val="000000"/>
+        </w:rPr>
+        <w:t xml:space="preserve">Capitana Smith: </w:t>
+      </w:r>
+      <w:r>
+        <w:rPr>
+          <w:rFonts w:ascii="Arial" w:hAnsi="Arial" w:cs="Arial"/>
+          <w:color w:val="000000"/>
+        </w:rPr>
+        <w:t>¡VA15!</w:t>
+      </w:r>
+      <w:r>
+        <w:rPr>
+          <w:rFonts w:ascii="Arial" w:hAnsi="Arial" w:cs="Arial"/>
+          <w:color w:val="000000"/>
+        </w:rPr>
+        <w:t xml:space="preserve"> </w:t>
+      </w:r>
+      <w:r>
+        <w:rPr>
+          <w:rFonts w:ascii="Arial" w:hAnsi="Arial" w:cs="Arial"/>
+          <w:color w:val="000000"/>
+        </w:rPr>
+        <w:t>Inicia el proceso de activación</w:t>
+      </w:r>
+    </w:p>
+    <w:p>
+      <w:pPr>
+        <w:pStyle w:val="Prrafodelista"/>
+        <w:numPr>
+          <w:ilvl w:val="0"/>
+          <w:numId w:val="1"/>
+        </w:numPr>
+        <w:rPr>
+          <w:rFonts w:ascii="Arial" w:hAnsi="Arial" w:cs="Arial"/>
+          <w:color w:val="000000"/>
+        </w:rPr>
+      </w:pPr>
+      <w:r>
+        <w:rPr>
+          <w:rFonts w:ascii="Arial" w:hAnsi="Arial" w:cs="Arial"/>
+          <w:color w:val="000000"/>
+        </w:rPr>
+        <w:t>VA15: Función automática desactivada, se solicita activación manual</w:t>
+      </w:r>
+    </w:p>
+    <w:p>
+      <w:pPr>
+        <w:pStyle w:val="Prrafodelista"/>
+        <w:numPr>
+          <w:ilvl w:val="0"/>
+          <w:numId w:val="1"/>
+        </w:numPr>
+        <w:rPr>
+          <w:rFonts w:ascii="Arial" w:hAnsi="Arial" w:cs="Arial"/>
+          <w:color w:val="000000"/>
+        </w:rPr>
+      </w:pPr>
+      <w:r>
+        <w:rPr>
+          <w:rFonts w:ascii="Arial" w:hAnsi="Arial" w:cs="Arial"/>
+          <w:color w:val="000000"/>
+        </w:rPr>
+        <w:t>P1: ¿Hola? capitana!</w:t>
+      </w:r>
+    </w:p>
+    <w:p>
+      <w:pPr>
+        <w:pStyle w:val="Prrafodelista"/>
+        <w:numPr>
+          <w:ilvl w:val="0"/>
+          <w:numId w:val="1"/>
+        </w:numPr>
+        <w:rPr>
+          <w:rFonts w:ascii="Arial" w:hAnsi="Arial" w:cs="Arial"/>
+          <w:color w:val="000000"/>
+        </w:rPr>
+      </w:pPr>
+      <w:r>
+        <w:rPr>
+          <w:rFonts w:ascii="Arial" w:hAnsi="Arial" w:cs="Arial"/>
+          <w:color w:val="000000"/>
+        </w:rPr>
+        <w:t>Capitana Smith: ¡Recluta! Que bueno que llegaste. ¿Qué dijo el comando sobre el plan de destrucción?</w:t>
+      </w:r>
+    </w:p>
+    <w:p>
+      <w:pPr>
+        <w:pStyle w:val="Prrafodelista"/>
+        <w:numPr>
+          <w:ilvl w:val="0"/>
+          <w:numId w:val="1"/>
+        </w:numPr>
+        <w:rPr>
+          <w:rFonts w:ascii="Arial" w:hAnsi="Arial" w:cs="Arial"/>
+          <w:color w:val="000000"/>
+        </w:rPr>
+      </w:pPr>
+      <w:r>
+        <w:rPr>
+          <w:rFonts w:ascii="Arial" w:hAnsi="Arial" w:cs="Arial"/>
+          <w:color w:val="000000"/>
+        </w:rPr>
+        <w:t>P1: No lo conocen, el mensaje se daño en el camino, esta solo era una misión de extracción.</w:t>
+      </w:r>
+    </w:p>
+    <w:p>
+      <w:pPr>
+        <w:pStyle w:val="Prrafodelista"/>
+        <w:numPr>
+          <w:ilvl w:val="0"/>
+          <w:numId w:val="1"/>
+        </w:numPr>
+        <w:rPr>
+          <w:rFonts w:ascii="Arial" w:hAnsi="Arial" w:cs="Arial"/>
+          <w:color w:val="000000"/>
+        </w:rPr>
+      </w:pPr>
+      <w:r>
+        <w:rPr>
+          <w:rFonts w:ascii="Arial" w:hAnsi="Arial" w:cs="Arial"/>
+          <w:color w:val="000000"/>
+        </w:rPr>
+        <w:t>Capitana Smith: ¡Demonios! Eso es terrible ya no nos queda tiempo, tendremos que llevarla a cabo antes que el ente ataque la tierra</w:t>
+      </w:r>
+    </w:p>
+    <w:p>
+      <w:pPr>
+        <w:pStyle w:val="Prrafodelista"/>
+        <w:numPr>
+          <w:ilvl w:val="0"/>
+          <w:numId w:val="1"/>
+        </w:numPr>
+        <w:rPr>
+          <w:rFonts w:ascii="Arial" w:hAnsi="Arial" w:cs="Arial"/>
+          <w:color w:val="000000"/>
+        </w:rPr>
+      </w:pPr>
+      <w:r>
+        <w:rPr>
+          <w:rFonts w:ascii="Arial" w:hAnsi="Arial" w:cs="Arial"/>
+          <w:color w:val="000000"/>
+        </w:rPr>
+        <w:t>P1: ¿</w:t>
+      </w:r>
+      <w:proofErr w:type="spellStart"/>
+      <w:r>
+        <w:rPr>
+          <w:rFonts w:ascii="Arial" w:hAnsi="Arial" w:cs="Arial"/>
+          <w:color w:val="000000"/>
+        </w:rPr>
+        <w:t>Donde</w:t>
+      </w:r>
+      <w:proofErr w:type="spellEnd"/>
+      <w:r>
+        <w:rPr>
+          <w:rFonts w:ascii="Arial" w:hAnsi="Arial" w:cs="Arial"/>
+          <w:color w:val="000000"/>
+        </w:rPr>
+        <w:t xml:space="preserve"> están? ¿Cómo puedo ayudar? </w:t>
+      </w:r>
+    </w:p>
+    <w:p>
+      <w:pPr>
+        <w:pStyle w:val="Prrafodelista"/>
+        <w:numPr>
+          <w:ilvl w:val="0"/>
+          <w:numId w:val="1"/>
+        </w:numPr>
+        <w:rPr>
+          <w:rFonts w:ascii="Arial" w:hAnsi="Arial" w:cs="Arial"/>
+          <w:color w:val="000000"/>
+        </w:rPr>
+      </w:pPr>
+      <w:r>
+        <w:rPr>
+          <w:rFonts w:ascii="Arial" w:hAnsi="Arial" w:cs="Arial"/>
+          <w:color w:val="000000"/>
+        </w:rPr>
+        <w:t xml:space="preserve">Capitana Smith: Estamos lejos de base, en uno de los túneles que hizo el ente, me temo que el </w:t>
+      </w:r>
+      <w:proofErr w:type="spellStart"/>
+      <w:r>
+        <w:rPr>
+          <w:rFonts w:ascii="Arial" w:hAnsi="Arial" w:cs="Arial"/>
+          <w:color w:val="000000"/>
+        </w:rPr>
+        <w:t>Dr</w:t>
+      </w:r>
+      <w:proofErr w:type="spellEnd"/>
+      <w:r>
+        <w:rPr>
+          <w:rFonts w:ascii="Arial" w:hAnsi="Arial" w:cs="Arial"/>
+          <w:color w:val="000000"/>
+        </w:rPr>
+        <w:t xml:space="preserve"> Alfons se encuentra herido de gravedad, se </w:t>
+      </w:r>
+      <w:r>
+        <w:rPr>
+          <w:rFonts w:ascii="Arial" w:hAnsi="Arial" w:cs="Arial"/>
+          <w:color w:val="000000"/>
+        </w:rPr>
+        <w:t>quedó</w:t>
+      </w:r>
+      <w:r>
+        <w:rPr>
+          <w:rFonts w:ascii="Arial" w:hAnsi="Arial" w:cs="Arial"/>
+          <w:color w:val="000000"/>
+        </w:rPr>
+        <w:t xml:space="preserve"> atrás para terminar </w:t>
+      </w:r>
+      <w:r>
+        <w:rPr>
+          <w:rFonts w:ascii="Arial" w:hAnsi="Arial" w:cs="Arial"/>
+          <w:color w:val="000000"/>
+        </w:rPr>
         <w:lastRenderedPageBreak/>
-        <w:t>VA15: Mensaje recibido</w:t>
+        <w:t xml:space="preserve">de preparar el reactor. Mientras, Sofia y yo intentamos llamar la atención del ente para que Alfons no tenga </w:t>
+      </w:r>
+      <w:r>
+        <w:rPr>
+          <w:rFonts w:ascii="Arial" w:hAnsi="Arial" w:cs="Arial"/>
+          <w:color w:val="000000"/>
+        </w:rPr>
+        <w:t xml:space="preserve">problemas, pero terminamos separadas, VA15 debía de iniciar </w:t>
+      </w:r>
+      <w:r>
+        <w:rPr>
+          <w:rFonts w:ascii="Arial" w:hAnsi="Arial" w:cs="Arial"/>
+          <w:color w:val="000000"/>
+        </w:rPr>
+        <w:t>la cuenta regresiva</w:t>
+      </w:r>
+      <w:r>
+        <w:rPr>
+          <w:rFonts w:ascii="Arial" w:hAnsi="Arial" w:cs="Arial"/>
+          <w:color w:val="000000"/>
+        </w:rPr>
+        <w:t xml:space="preserve"> para activar la bomba, pero parece que se daño cuando nos atacaron en la base. Necesitamos que lo actives.</w:t>
+      </w:r>
+    </w:p>
+    <w:p>
+      <w:pPr>
+        <w:pStyle w:val="Prrafodelista"/>
+        <w:numPr>
+          <w:ilvl w:val="0"/>
+          <w:numId w:val="1"/>
+        </w:numPr>
+        <w:rPr>
+          <w:rFonts w:ascii="Arial" w:hAnsi="Arial" w:cs="Arial"/>
+          <w:color w:val="000000"/>
+        </w:rPr>
+      </w:pPr>
+      <w:r>
+        <w:rPr>
+          <w:rFonts w:ascii="Arial" w:hAnsi="Arial" w:cs="Arial"/>
+          <w:color w:val="000000"/>
+        </w:rPr>
+        <w:t xml:space="preserve">P1: Muy bien, iniciando el proceso de activación </w:t>
+      </w:r>
+    </w:p>
+    <w:p>
+      <w:pPr>
+        <w:pStyle w:val="Prrafodelista"/>
+        <w:numPr>
+          <w:ilvl w:val="0"/>
+          <w:numId w:val="1"/>
+        </w:numPr>
+        <w:rPr>
+          <w:rFonts w:ascii="Arial" w:hAnsi="Arial" w:cs="Arial"/>
+          <w:color w:val="000000"/>
+        </w:rPr>
+      </w:pPr>
+      <w:r>
+        <w:rPr>
+          <w:rFonts w:ascii="Arial" w:hAnsi="Arial" w:cs="Arial"/>
+          <w:color w:val="000000"/>
+        </w:rPr>
+        <w:t>Capitana Smith: ¡Espera! Hay una razón por la que dejamos a VA15 ahí</w:t>
+      </w:r>
+      <w:r>
+        <w:rPr>
+          <w:rFonts w:ascii="Arial" w:hAnsi="Arial" w:cs="Arial"/>
+          <w:color w:val="000000"/>
+        </w:rPr>
+        <w:t>, cuando VA15 se conecte con la bomba, el ente lunar ira hacia allá para destruirlo, lo que nos dará tiempo para escapar con nuestra nave.</w:t>
+      </w:r>
+    </w:p>
+    <w:p>
+      <w:pPr>
+        <w:rPr>
+          <w:rFonts w:ascii="Arial" w:hAnsi="Arial" w:cs="Arial"/>
+          <w:color w:val="000000"/>
+        </w:rPr>
+      </w:pPr>
+    </w:p>
+    <w:p>
+      <w:pPr>
+        <w:rPr>
+          <w:rFonts w:ascii="Arial" w:hAnsi="Arial" w:cs="Arial"/>
+          <w:color w:val="000000"/>
+        </w:rPr>
+      </w:pPr>
+      <w:r>
+        <w:rPr>
+          <w:rFonts w:ascii="Arial" w:hAnsi="Arial" w:cs="Arial"/>
+          <w:color w:val="000000"/>
+        </w:rPr>
+        <w:t>Final malo 1:</w:t>
+      </w:r>
+    </w:p>
+    <w:p>
+      <w:pPr>
+        <w:rPr>
+          <w:rFonts w:ascii="Arial" w:hAnsi="Arial" w:cs="Arial"/>
+          <w:color w:val="000000"/>
+        </w:rPr>
+      </w:pPr>
+      <w:r>
+        <w:rPr>
+          <w:rFonts w:ascii="Arial" w:hAnsi="Arial" w:cs="Arial"/>
+          <w:color w:val="000000"/>
+        </w:rPr>
+        <w:t>El jugador no activa al droide y decide irse por la puerta por donde entro</w:t>
+      </w:r>
+    </w:p>
+    <w:p>
+      <w:pPr>
+        <w:pStyle w:val="Prrafodelista"/>
+        <w:numPr>
+          <w:ilvl w:val="0"/>
+          <w:numId w:val="1"/>
+        </w:numPr>
+        <w:rPr>
+          <w:rFonts w:ascii="Arial" w:hAnsi="Arial" w:cs="Arial"/>
+          <w:color w:val="000000"/>
+        </w:rPr>
+      </w:pPr>
+      <w:r>
+        <w:rPr>
+          <w:rFonts w:ascii="Arial" w:hAnsi="Arial" w:cs="Arial"/>
+          <w:color w:val="000000"/>
+        </w:rPr>
+        <w:t>Capitana Smith ¿Hola?, ¿recluta? ¿sigues ahí?</w:t>
+      </w:r>
+    </w:p>
+    <w:p>
+      <w:pPr>
+        <w:pStyle w:val="Prrafodelista"/>
+        <w:numPr>
+          <w:ilvl w:val="0"/>
+          <w:numId w:val="1"/>
+        </w:numPr>
+        <w:rPr>
+          <w:rFonts w:ascii="Arial" w:hAnsi="Arial" w:cs="Arial"/>
+          <w:color w:val="000000"/>
+        </w:rPr>
+      </w:pPr>
+      <w:r>
+        <w:rPr>
+          <w:rFonts w:ascii="Arial" w:hAnsi="Arial" w:cs="Arial"/>
+          <w:color w:val="000000"/>
+        </w:rPr>
+        <w:t>Sofia: ¡Capitana! ¿Ya no podemos entretenerlo más, ya aquivo la cuenta regresiva?</w:t>
+      </w:r>
+    </w:p>
+    <w:p>
+      <w:pPr>
+        <w:pStyle w:val="Prrafodelista"/>
+        <w:numPr>
+          <w:ilvl w:val="0"/>
+          <w:numId w:val="1"/>
+        </w:numPr>
+        <w:rPr>
+          <w:rFonts w:ascii="Arial" w:hAnsi="Arial" w:cs="Arial"/>
+          <w:color w:val="000000"/>
+        </w:rPr>
+      </w:pPr>
+      <w:r>
+        <w:rPr>
+          <w:rFonts w:ascii="Arial" w:hAnsi="Arial" w:cs="Arial"/>
+          <w:color w:val="000000"/>
+        </w:rPr>
+        <w:t>Capitana Smith: Me temo que estamos perdidos…</w:t>
+      </w:r>
+    </w:p>
+    <w:p>
+      <w:pPr>
+        <w:rPr>
+          <w:rFonts w:ascii="Arial" w:hAnsi="Arial" w:cs="Arial"/>
+          <w:color w:val="000000"/>
+        </w:rPr>
+      </w:pPr>
+      <w:r>
+        <w:rPr>
+          <w:rFonts w:ascii="Arial" w:hAnsi="Arial" w:cs="Arial"/>
+          <w:color w:val="000000"/>
+        </w:rPr>
+        <w:t>Todo se vuelve negro, se ve a la nave del tripulante escapando de la luna, unos segundos después, se ve una luz de la luna, dispara un laser y se ve como se destruye la tierra.</w:t>
+      </w:r>
+    </w:p>
+    <w:p>
+      <w:pPr>
+        <w:rPr>
+          <w:rFonts w:ascii="Arial" w:hAnsi="Arial" w:cs="Arial"/>
+          <w:color w:val="000000"/>
+        </w:rPr>
+      </w:pPr>
+      <w:r>
+        <w:rPr>
+          <w:rFonts w:ascii="Arial" w:hAnsi="Arial" w:cs="Arial"/>
+          <w:color w:val="000000"/>
+        </w:rPr>
+        <w:t>Final Malo 2</w:t>
+      </w:r>
+    </w:p>
+    <w:p>
+      <w:pPr>
+        <w:pStyle w:val="Prrafodelista"/>
+        <w:numPr>
+          <w:ilvl w:val="0"/>
+          <w:numId w:val="1"/>
+        </w:numPr>
+        <w:rPr>
+          <w:rFonts w:ascii="Arial" w:hAnsi="Arial" w:cs="Arial"/>
+          <w:color w:val="000000"/>
+        </w:rPr>
+      </w:pPr>
+      <w:r>
+        <w:rPr>
+          <w:rFonts w:ascii="Arial" w:hAnsi="Arial" w:cs="Arial"/>
+          <w:color w:val="000000"/>
+        </w:rPr>
+        <w:t>P1: muy bien lo hare.</w:t>
+      </w:r>
+    </w:p>
+    <w:p>
+      <w:pPr>
+        <w:pStyle w:val="Prrafodelista"/>
+        <w:numPr>
+          <w:ilvl w:val="0"/>
+          <w:numId w:val="1"/>
+        </w:numPr>
+        <w:rPr>
+          <w:rFonts w:ascii="Arial" w:hAnsi="Arial" w:cs="Arial"/>
+          <w:color w:val="000000"/>
+        </w:rPr>
+      </w:pPr>
+      <w:r>
+        <w:rPr>
+          <w:rFonts w:ascii="Arial" w:hAnsi="Arial" w:cs="Arial"/>
+          <w:color w:val="000000"/>
+        </w:rPr>
+        <w:t>Capitana Smith: Gracias recluta, lo recordaremos</w:t>
+      </w:r>
+    </w:p>
+    <w:p>
+      <w:pPr>
+        <w:pStyle w:val="Prrafodelista"/>
+        <w:numPr>
+          <w:ilvl w:val="0"/>
+          <w:numId w:val="1"/>
+        </w:numPr>
+        <w:rPr>
+          <w:rFonts w:ascii="Arial" w:hAnsi="Arial" w:cs="Arial"/>
+          <w:color w:val="000000"/>
+        </w:rPr>
+      </w:pPr>
+      <w:r>
+        <w:rPr>
+          <w:rFonts w:ascii="Arial" w:hAnsi="Arial" w:cs="Arial"/>
+          <w:color w:val="000000"/>
+        </w:rPr>
+        <w:t xml:space="preserve">VA15: </w:t>
+      </w:r>
+      <w:r>
+        <w:rPr>
+          <w:rFonts w:ascii="Arial" w:hAnsi="Arial" w:cs="Arial"/>
+          <w:color w:val="000000"/>
+        </w:rPr>
+        <w:t>Vinculando señal al motor experimental</w:t>
+      </w:r>
+    </w:p>
+    <w:p>
+      <w:pPr>
+        <w:rPr>
+          <w:rFonts w:ascii="Arial" w:hAnsi="Arial" w:cs="Arial"/>
+          <w:color w:val="000000"/>
+        </w:rPr>
+      </w:pPr>
+      <w:r>
+        <w:rPr>
+          <w:rFonts w:ascii="Arial" w:hAnsi="Arial" w:cs="Arial"/>
+          <w:color w:val="000000"/>
+        </w:rPr>
+        <w:t>Se escucha un temblor, se ve por la ventana a una creatura gigante e indescriptible que se acerca hacia la base. Todo se vuelve negro</w:t>
+      </w:r>
+    </w:p>
+    <w:p>
+      <w:pPr>
+        <w:rPr>
+          <w:rFonts w:ascii="Arial" w:hAnsi="Arial" w:cs="Arial"/>
+          <w:color w:val="000000"/>
+          <w:u w:val="single"/>
+        </w:rPr>
+      </w:pPr>
+    </w:p>
+    <w:p>
+      <w:pPr>
+        <w:rPr>
+          <w:rFonts w:ascii="Arial" w:hAnsi="Arial" w:cs="Arial"/>
+          <w:color w:val="000000"/>
+        </w:rPr>
+      </w:pPr>
+      <w:r>
+        <w:rPr>
+          <w:rFonts w:ascii="Arial" w:hAnsi="Arial" w:cs="Arial"/>
+          <w:color w:val="000000"/>
+        </w:rPr>
+        <w:t>Se ve a la nave de los tripulantes escapando de la luna mientras esta explota</w:t>
       </w:r>
     </w:p>
     <w:p>
@@ -1736,218 +2563,9 @@
         <w:pStyle w:val="Prrafodelista"/>
         <w:ind w:left="2160"/>
       </w:pPr>
-      <w:r>
-        <w:t>VA15: “Da el mensaje incompleto”</w:t>
-      </w:r>
-    </w:p>
-    <w:p>
-      <w:pPr>
-        <w:pStyle w:val="Prrafodelista"/>
-        <w:ind w:left="2160"/>
-      </w:pPr>
-      <w:r>
-        <w:t>Bueno, al menos es un avance.</w:t>
-      </w:r>
-    </w:p>
-    <w:p>
-      <w:pPr>
-        <w:pStyle w:val="Prrafodelista"/>
-        <w:ind w:left="2160"/>
-      </w:pPr>
-    </w:p>
-    <w:p>
-      <w:pPr>
-        <w:pStyle w:val="Prrafodelista"/>
-        <w:numPr>
-          <w:ilvl w:val="1"/>
-          <w:numId w:val="1"/>
-        </w:numPr>
-      </w:pPr>
-      <w:r>
-        <w:tab/>
-      </w:r>
-      <w:r>
-        <w:t xml:space="preserve">Con </w:t>
-      </w:r>
-      <w:r>
-        <w:t>tres</w:t>
-      </w:r>
-      <w:r>
-        <w:t xml:space="preserve"> láseres alineados</w:t>
-      </w:r>
-    </w:p>
-    <w:p>
-      <w:pPr>
-        <w:pStyle w:val="Prrafodelista"/>
-        <w:numPr>
-          <w:ilvl w:val="2"/>
-          <w:numId w:val="1"/>
-        </w:numPr>
-      </w:pPr>
-      <w:r>
-        <w:t>VA15: Mensaje recibido</w:t>
-      </w:r>
-    </w:p>
-    <w:p>
-      <w:pPr>
-        <w:pStyle w:val="Prrafodelista"/>
-        <w:ind w:left="2160"/>
-      </w:pPr>
-      <w:r>
-        <w:t>Bien….</w:t>
-      </w:r>
-    </w:p>
-    <w:p>
-      <w:pPr>
-        <w:pStyle w:val="Prrafodelista"/>
-        <w:ind w:left="2160"/>
-      </w:pPr>
-      <w:r>
-        <w:rPr>
-          <w:rFonts w:ascii="Arial" w:hAnsi="Arial" w:cs="Arial"/>
-          <w:color w:val="000000"/>
-        </w:rPr>
-        <w:t>“Aquí la estación lunar LOSNA 5 a estación espacial MOON-WHITE, solicitamos una extracción inmediata, repito necesitamos extracción inmediata, La investigación en el proyecto dio un resultado inesperado, hemos descubierto que la luna no es lo que creímos que era, Se trata de un ente consciente, Este ser, tiene el objetivo de mantener a raya a la humanidad, si descubre que somos capaces de salir del sistema atacará a la tierra y erradicara a la humanidad, por suerte, aún tenemos algo de tiempo para evitarlo, La capitana Smith y el comandante Schwarz bajaron a la corteza para colocar un motor de gravedad a suficiente profundidad para matar al ente, pero sin el motor de gravedad, no podremos volver, necesitamos una extracción inmediata”</w:t>
-      </w:r>
-    </w:p>
-    <w:p>
-      <w:pPr>
-        <w:pStyle w:val="Prrafodelista"/>
-        <w:ind w:left="2160"/>
-        <w:rPr>
-          <w:rFonts w:ascii="Arial" w:hAnsi="Arial" w:cs="Arial"/>
-          <w:color w:val="000000"/>
-        </w:rPr>
-      </w:pPr>
-      <w:r>
-        <w:rPr>
-          <w:rFonts w:ascii="Arial" w:hAnsi="Arial" w:cs="Arial"/>
-          <w:color w:val="000000"/>
-        </w:rPr>
-        <w:t>VA15 Mensaje Terminado…</w:t>
-      </w:r>
-    </w:p>
-    <w:p>
-      <w:pPr>
-        <w:pStyle w:val="Prrafodelista"/>
-        <w:ind w:left="2160"/>
-      </w:pPr>
-      <w:r>
-        <w:rPr>
-          <w:rFonts w:ascii="Arial" w:hAnsi="Arial" w:cs="Arial"/>
-          <w:color w:val="000000"/>
-        </w:rPr>
-        <w:t>P1: ¿? ¿Qué se supone que acabo de escuchar? ¿?</w:t>
-      </w:r>
     </w:p>
     <w:p/>
     <w:p/>
-    <w:p>
-      <w:pPr>
-        <w:pStyle w:val="Prrafodelista"/>
-        <w:numPr>
-          <w:ilvl w:val="0"/>
-          <w:numId w:val="1"/>
-        </w:numPr>
-      </w:pPr>
-      <w:r>
-        <w:t xml:space="preserve"> Interactúa con los láseres</w:t>
-      </w:r>
-    </w:p>
-    <w:p>
-      <w:pPr>
-        <w:pStyle w:val="Prrafodelista"/>
-        <w:numPr>
-          <w:ilvl w:val="1"/>
-          <w:numId w:val="1"/>
-        </w:numPr>
-      </w:pPr>
-      <w:proofErr w:type="spellStart"/>
-      <w:r>
-        <w:t>Mmm</w:t>
-      </w:r>
-      <w:proofErr w:type="spellEnd"/>
-      <w:r>
-        <w:t xml:space="preserve"> parece en buen estado, solo hay que alinearlo</w:t>
-      </w:r>
-    </w:p>
-    <w:p>
-      <w:pPr>
-        <w:pStyle w:val="Prrafodelista"/>
-        <w:numPr>
-          <w:ilvl w:val="1"/>
-          <w:numId w:val="1"/>
-        </w:numPr>
-      </w:pPr>
-      <w:r>
-        <w:t>Vaya el control de este laser esta roto, pero funciona lo suficiente</w:t>
-      </w:r>
-    </w:p>
-    <w:p>
-      <w:pPr>
-        <w:pStyle w:val="Prrafodelista"/>
-        <w:numPr>
-          <w:ilvl w:val="1"/>
-          <w:numId w:val="1"/>
-        </w:numPr>
-      </w:pPr>
-      <w:r>
-        <w:t xml:space="preserve">Esta cosa esta destrozada, como lograre que rebote el </w:t>
-      </w:r>
-      <w:proofErr w:type="spellStart"/>
-      <w:r>
-        <w:t>laser</w:t>
-      </w:r>
-      <w:proofErr w:type="spellEnd"/>
-      <w:r>
-        <w:t xml:space="preserve"> si no tiene por donde salir… </w:t>
-      </w:r>
-      <w:proofErr w:type="spellStart"/>
-      <w:r>
-        <w:t>mmm</w:t>
-      </w:r>
-      <w:proofErr w:type="spellEnd"/>
-      <w:r>
-        <w:t xml:space="preserve"> rebotar…</w:t>
-      </w:r>
-    </w:p>
-    <w:p/>
-    <w:p>
-      <w:pPr>
-        <w:pStyle w:val="Prrafodelista"/>
-        <w:numPr>
-          <w:ilvl w:val="0"/>
-          <w:numId w:val="1"/>
-        </w:numPr>
-      </w:pPr>
-      <w:r>
-        <w:t>Interactúa con el láser roto</w:t>
-      </w:r>
-    </w:p>
-    <w:p>
-      <w:pPr>
-        <w:pStyle w:val="Prrafodelista"/>
-        <w:numPr>
-          <w:ilvl w:val="1"/>
-          <w:numId w:val="1"/>
-        </w:numPr>
-      </w:pPr>
-      <w:r>
-        <w:t>Puede que este espejo ya no le sirva al láser, pero a mí sí.</w:t>
-      </w:r>
-    </w:p>
-    <w:p>
-      <w:pPr>
-        <w:pStyle w:val="Prrafodelista"/>
-        <w:numPr>
-          <w:ilvl w:val="1"/>
-          <w:numId w:val="1"/>
-        </w:numPr>
-      </w:pPr>
-      <w:r>
-        <w:t>Bien ahora solo falta acomodarlo.</w:t>
-      </w:r>
-    </w:p>
     <w:p/>
     <w:sectPr>
       <w:pgSz w:w="12240" w:h="15840"/>

</xml_diff>